<commit_message>
Union de un solo archivo de informe
</commit_message>
<xml_diff>
--- a/INFORME EXAMEN PARCIAL 1 – INFORMATICA 2 – 2024-1 Miguel.docx
+++ b/INFORME EXAMEN PARCIAL 1 – INFORMATICA 2 – 2024-1 Miguel.docx
@@ -1,6 +1,6 @@
 
 <file path=word/document.xml><?xml version="1.0" encoding="utf-8"?>
-<w:document xmlns:wpc="http://schemas.microsoft.com/office/word/2010/wordprocessingCanvas" xmlns:cx="http://schemas.microsoft.com/office/drawing/2014/chartex" xmlns:cx1="http://schemas.microsoft.com/office/drawing/2015/9/8/chartex" xmlns:cx2="http://schemas.microsoft.com/office/drawing/2015/10/21/chartex" xmlns:cx3="http://schemas.microsoft.com/office/drawing/2016/5/9/chartex" xmlns:cx4="http://schemas.microsoft.com/office/drawing/2016/5/10/chartex" xmlns:cx5="http://schemas.microsoft.com/office/drawing/2016/5/11/chartex" xmlns:cx6="http://schemas.microsoft.com/office/drawing/2016/5/12/chartex" xmlns:cx7="http://schemas.microsoft.com/office/drawing/2016/5/13/chartex" xmlns:cx8="http://schemas.microsoft.com/office/drawing/2016/5/14/chartex" xmlns:mc="http://schemas.openxmlformats.org/markup-compatibility/2006" xmlns:aink="http://schemas.microsoft.com/office/drawing/2016/ink" xmlns:am3d="http://schemas.microsoft.com/office/drawing/2017/model3d" xmlns:o="urn:schemas-microsoft-com:office:office" xmlns:oel="http://schemas.microsoft.com/office/2019/extlst" xmlns:r="http://schemas.openxmlformats.org/officeDocument/2006/relationships" xmlns:m="http://schemas.openxmlformats.org/officeDocument/2006/math" xmlns:v="urn:schemas-microsoft-com:vml" xmlns:wp14="http://schemas.microsoft.com/office/word/2010/wordprocessingDrawing" xmlns:wp="http://schemas.openxmlformats.org/drawingml/2006/wordprocessingDrawing" xmlns:w10="urn:schemas-microsoft-com:office:word" xmlns:w="http://schemas.openxmlformats.org/wordprocessingml/2006/main" xmlns:w14="http://schemas.microsoft.com/office/word/2010/wordml" xmlns:w15="http://schemas.microsoft.com/office/word/2012/wordml" xmlns:w16cex="http://schemas.microsoft.com/office/word/2018/wordml/cex" xmlns:w16cid="http://schemas.microsoft.com/office/word/2016/wordml/cid" xmlns:w16="http://schemas.microsoft.com/office/word/2018/wordml" xmlns:w16sdtdh="http://schemas.microsoft.com/office/word/2020/wordml/sdtdatahash" xmlns:w16se="http://schemas.microsoft.com/office/word/2015/wordml/symex" xmlns:wpg="http://schemas.microsoft.com/office/word/2010/wordprocessingGroup" xmlns:wpi="http://schemas.microsoft.com/office/word/2010/wordprocessingInk" xmlns:wne="http://schemas.microsoft.com/office/word/2006/wordml" xmlns:wps="http://schemas.microsoft.com/office/word/2010/wordprocessingShape" mc:Ignorable="w14 w15 w16se w16cid w16 w16cex w16sdtdh wp14">
+<w:document xmlns:wpc="http://schemas.microsoft.com/office/word/2010/wordprocessingCanvas" xmlns:cx="http://schemas.microsoft.com/office/drawing/2014/chartex" xmlns:cx1="http://schemas.microsoft.com/office/drawing/2015/9/8/chartex" xmlns:cx2="http://schemas.microsoft.com/office/drawing/2015/10/21/chartex" xmlns:cx3="http://schemas.microsoft.com/office/drawing/2016/5/9/chartex" xmlns:cx4="http://schemas.microsoft.com/office/drawing/2016/5/10/chartex" xmlns:cx5="http://schemas.microsoft.com/office/drawing/2016/5/11/chartex" xmlns:cx6="http://schemas.microsoft.com/office/drawing/2016/5/12/chartex" xmlns:cx7="http://schemas.microsoft.com/office/drawing/2016/5/13/chartex" xmlns:cx8="http://schemas.microsoft.com/office/drawing/2016/5/14/chartex" xmlns:mc="http://schemas.openxmlformats.org/markup-compatibility/2006" xmlns:aink="http://schemas.microsoft.com/office/drawing/2016/ink" xmlns:am3d="http://schemas.microsoft.com/office/drawing/2017/model3d" xmlns:o="urn:schemas-microsoft-com:office:office" xmlns:oel="http://schemas.microsoft.com/office/2019/extlst" xmlns:r="http://schemas.openxmlformats.org/officeDocument/2006/relationships" xmlns:m="http://schemas.openxmlformats.org/officeDocument/2006/math" xmlns:v="urn:schemas-microsoft-com:vml" xmlns:wp14="http://schemas.microsoft.com/office/word/2010/wordprocessingDrawing" xmlns:wp="http://schemas.openxmlformats.org/drawingml/2006/wordprocessingDrawing" xmlns:w10="urn:schemas-microsoft-com:office:word" xmlns:w="http://schemas.openxmlformats.org/wordprocessingml/2006/main" xmlns:w14="http://schemas.microsoft.com/office/word/2010/wordml" xmlns:w15="http://schemas.microsoft.com/office/word/2012/wordml" xmlns:w16cex="http://schemas.microsoft.com/office/word/2018/wordml/cex" xmlns:w16cid="http://schemas.microsoft.com/office/word/2016/wordml/cid" xmlns:w16="http://schemas.microsoft.com/office/word/2018/wordml" xmlns:w16du="http://schemas.microsoft.com/office/word/2023/wordml/word16du" xmlns:w16sdtdh="http://schemas.microsoft.com/office/word/2020/wordml/sdtdatahash" xmlns:w16se="http://schemas.microsoft.com/office/word/2015/wordml/symex" xmlns:wpg="http://schemas.microsoft.com/office/word/2010/wordprocessingGroup" xmlns:wpi="http://schemas.microsoft.com/office/word/2010/wordprocessingInk" xmlns:wne="http://schemas.microsoft.com/office/word/2006/wordml" xmlns:wps="http://schemas.microsoft.com/office/word/2010/wordprocessingShape" mc:Ignorable="w14 w15 w16se w16cid w16 w16cex w16sdtdh w16du wp14">
   <w:body>
     <w:p>
       <w:pPr>
@@ -592,7 +592,7 @@
           <w:noProof/>
         </w:rPr>
         <w:drawing>
-          <wp:inline distT="0" distB="0" distL="0" distR="0" wp14:anchorId="190A1F6F" wp14:editId="767EA5EA">
+          <wp:inline distT="0" distB="0" distL="0" distR="0" wp14:anchorId="190A1F6F" wp14:editId="136B28AF">
             <wp:extent cx="2314606" cy="1126947"/>
             <wp:effectExtent l="0" t="0" r="0" b="0"/>
             <wp:docPr id="1374494009" name="Imagen 1374494009"/>
@@ -696,7 +696,7 @@
           <w:noProof/>
         </w:rPr>
         <w:drawing>
-          <wp:inline distT="0" distB="0" distL="0" distR="0" wp14:anchorId="7B0E7C0A" wp14:editId="570BB07E">
+          <wp:inline distT="0" distB="0" distL="0" distR="0" wp14:anchorId="7B0E7C0A" wp14:editId="33C7CF5E">
             <wp:extent cx="2571750" cy="809656"/>
             <wp:effectExtent l="0" t="0" r="0" b="0"/>
             <wp:docPr id="1935877745" name="Imagen 1935877745"/>
@@ -1325,6 +1325,9 @@
         <w:ind w:left="360"/>
       </w:pPr>
       <w:r>
+        <w:rPr>
+          <w:noProof/>
+        </w:rPr>
         <w:drawing>
           <wp:inline distT="0" distB="0" distL="0" distR="0" wp14:anchorId="443813B7" wp14:editId="61C338B0">
             <wp:extent cx="5731510" cy="2778760"/>
@@ -1370,6 +1373,7 @@
       </w:pPr>
       <w:r>
         <w:rPr>
+          <w:noProof/>
           <w:u w:val="single"/>
         </w:rPr>
         <w:lastRenderedPageBreak/>
@@ -1414,20 +1418,121 @@
     <w:p>
       <w:pPr>
         <w:ind w:firstLine="708"/>
+      </w:pPr>
+      <w:r>
+        <w:t xml:space="preserve">Para poder encontrar una matriz que nos convenga para el desarrollo de la cerradura tendremos que rotarlas, la </w:t>
+      </w:r>
+      <w:proofErr w:type="spellStart"/>
+      <w:r>
+        <w:t>cerrradura</w:t>
+      </w:r>
+      <w:proofErr w:type="spellEnd"/>
+      <w:r>
+        <w:t xml:space="preserve"> solo puede estar en uno de los cuatro modos (contando su estado normal) entonces esta función nos permitirá establecer la función en un modo determinado de tal forma que nos sea sencillo trabajar con esta</w:t>
+      </w:r>
+    </w:p>
+    <w:p>
+      <w:pPr>
+        <w:ind w:firstLine="708"/>
+      </w:pPr>
+    </w:p>
+    <w:p>
+      <w:pPr>
+        <w:ind w:firstLine="708"/>
         <w:rPr>
           <w:u w:val="single"/>
         </w:rPr>
       </w:pPr>
       <w:r>
-        <w:t xml:space="preserve">Para poder encontrar una matriz que nos convenga para el desarrollo de la cerradura tendremos que rotarlas, la </w:t>
+        <w:rPr>
+          <w:noProof/>
+        </w:rPr>
+        <w:drawing>
+          <wp:inline distT="0" distB="0" distL="0" distR="0" wp14:anchorId="31258B7A" wp14:editId="08649493">
+            <wp:extent cx="2642870" cy="1800860"/>
+            <wp:effectExtent l="0" t="0" r="5080" b="8890"/>
+            <wp:docPr id="1937660051" name="Imagen 1" descr="Texto&#10;&#10;Descripción generada automáticamente"/>
+            <wp:cNvGraphicFramePr>
+              <a:graphicFrameLocks xmlns:a="http://schemas.openxmlformats.org/drawingml/2006/main" noChangeAspect="1"/>
+            </wp:cNvGraphicFramePr>
+            <a:graphic xmlns:a="http://schemas.openxmlformats.org/drawingml/2006/main">
+              <a:graphicData uri="http://schemas.openxmlformats.org/drawingml/2006/picture">
+                <pic:pic xmlns:pic="http://schemas.openxmlformats.org/drawingml/2006/picture">
+                  <pic:nvPicPr>
+                    <pic:cNvPr id="1937660051" name="Imagen 1" descr="Texto&#10;&#10;Descripción generada automáticamente"/>
+                    <pic:cNvPicPr>
+                      <a:picLocks noChangeAspect="1"/>
+                    </pic:cNvPicPr>
+                  </pic:nvPicPr>
+                  <pic:blipFill>
+                    <a:blip r:embed="rId12">
+                      <a:extLst>
+                        <a:ext uri="{28A0092B-C50C-407E-A947-70E740481C1C}">
+                          <a14:useLocalDpi xmlns:a14="http://schemas.microsoft.com/office/drawing/2010/main" val="0"/>
+                        </a:ext>
+                      </a:extLst>
+                    </a:blip>
+                    <a:stretch>
+                      <a:fillRect/>
+                    </a:stretch>
+                  </pic:blipFill>
+                  <pic:spPr>
+                    <a:xfrm>
+                      <a:off x="0" y="0"/>
+                      <a:ext cx="2642870" cy="1800860"/>
+                    </a:xfrm>
+                    <a:prstGeom prst="rect">
+                      <a:avLst/>
+                    </a:prstGeom>
+                  </pic:spPr>
+                </pic:pic>
+              </a:graphicData>
+            </a:graphic>
+          </wp:inline>
+        </w:drawing>
+      </w:r>
+    </w:p>
+    <w:p>
+      <w:pPr>
+        <w:pStyle w:val="Prrafodelista"/>
+        <w:numPr>
+          <w:ilvl w:val="0"/>
+          <w:numId w:val="18"/>
+        </w:numPr>
+        <w:rPr>
+          <w:u w:val="single"/>
+        </w:rPr>
+      </w:pPr>
+      <w:r>
+        <w:rPr>
+          <w:u w:val="single"/>
+        </w:rPr>
+        <w:t xml:space="preserve">Función de longitud </w:t>
+      </w:r>
+    </w:p>
+    <w:p>
+      <w:pPr>
+        <w:ind w:left="360"/>
+      </w:pPr>
+      <w:r>
+        <w:rPr>
+          <w:u w:val="single"/>
+        </w:rPr>
+        <w:t xml:space="preserve">En inicio decidimos usar esta función para determinar la longitud de una dimensión de la matriz, pero luego esto nos trajo ciertos errores al implementarlo en Qt ya que nos arrojaba basura de la memoria, dañando por completo el programa, tuvimos que quitar esta implementación de todas las función (la </w:t>
       </w:r>
       <w:proofErr w:type="spellStart"/>
       <w:r>
-        <w:t>cerrradura</w:t>
+        <w:rPr>
+          <w:u w:val="single"/>
+        </w:rPr>
+        <w:t>mayoria</w:t>
       </w:r>
       <w:proofErr w:type="spellEnd"/>
       <w:r>
-        <w:t xml:space="preserve"> solo puede estar en uno de los cuatro modos (contando su estado normal) entonces esta función nos permitirá establecer la función en un modo determinado de tal forma que nos sea sencillo trabajar con esta</w:t>
+        <w:rPr>
+          <w:u w:val="single"/>
+        </w:rPr>
+        <w:t>) en las cuales lo implementamos</w:t>
       </w:r>
     </w:p>
     <w:sectPr>
@@ -1453,11 +1558,11 @@
 </file>
 
 <file path=word/numbering.xml><?xml version="1.0" encoding="utf-8"?>
-<w:numbering xmlns:wpc="http://schemas.microsoft.com/office/word/2010/wordprocessingCanvas" xmlns:cx="http://schemas.microsoft.com/office/drawing/2014/chartex" xmlns:cx1="http://schemas.microsoft.com/office/drawing/2015/9/8/chartex" xmlns:cx2="http://schemas.microsoft.com/office/drawing/2015/10/21/chartex" xmlns:cx3="http://schemas.microsoft.com/office/drawing/2016/5/9/chartex" xmlns:cx4="http://schemas.microsoft.com/office/drawing/2016/5/10/chartex" xmlns:cx5="http://schemas.microsoft.com/office/drawing/2016/5/11/chartex" xmlns:cx6="http://schemas.microsoft.com/office/drawing/2016/5/12/chartex" xmlns:cx7="http://schemas.microsoft.com/office/drawing/2016/5/13/chartex" xmlns:cx8="http://schemas.microsoft.com/office/drawing/2016/5/14/chartex" xmlns:mc="http://schemas.openxmlformats.org/markup-compatibility/2006" xmlns:aink="http://schemas.microsoft.com/office/drawing/2016/ink" xmlns:am3d="http://schemas.microsoft.com/office/drawing/2017/model3d" xmlns:o="urn:schemas-microsoft-com:office:office" xmlns:oel="http://schemas.microsoft.com/office/2019/extlst" xmlns:r="http://schemas.openxmlformats.org/officeDocument/2006/relationships" xmlns:m="http://schemas.openxmlformats.org/officeDocument/2006/math" xmlns:v="urn:schemas-microsoft-com:vml" xmlns:wp14="http://schemas.microsoft.com/office/word/2010/wordprocessingDrawing" xmlns:wp="http://schemas.openxmlformats.org/drawingml/2006/wordprocessingDrawing" xmlns:w10="urn:schemas-microsoft-com:office:word" xmlns:w="http://schemas.openxmlformats.org/wordprocessingml/2006/main" xmlns:w14="http://schemas.microsoft.com/office/word/2010/wordml" xmlns:w15="http://schemas.microsoft.com/office/word/2012/wordml" xmlns:w16cex="http://schemas.microsoft.com/office/word/2018/wordml/cex" xmlns:w16cid="http://schemas.microsoft.com/office/word/2016/wordml/cid" xmlns:w16="http://schemas.microsoft.com/office/word/2018/wordml" xmlns:w16sdtdh="http://schemas.microsoft.com/office/word/2020/wordml/sdtdatahash" xmlns:w16se="http://schemas.microsoft.com/office/word/2015/wordml/symex" xmlns:wpg="http://schemas.microsoft.com/office/word/2010/wordprocessingGroup" xmlns:wpi="http://schemas.microsoft.com/office/word/2010/wordprocessingInk" xmlns:wne="http://schemas.microsoft.com/office/word/2006/wordml" xmlns:wps="http://schemas.microsoft.com/office/word/2010/wordprocessingShape" mc:Ignorable="w14 w15 w16se w16cid w16 w16cex w16sdtdh wp14">
+<w:numbering xmlns:wpc="http://schemas.microsoft.com/office/word/2010/wordprocessingCanvas" xmlns:cx="http://schemas.microsoft.com/office/drawing/2014/chartex" xmlns:cx1="http://schemas.microsoft.com/office/drawing/2015/9/8/chartex" xmlns:cx2="http://schemas.microsoft.com/office/drawing/2015/10/21/chartex" xmlns:cx3="http://schemas.microsoft.com/office/drawing/2016/5/9/chartex" xmlns:cx4="http://schemas.microsoft.com/office/drawing/2016/5/10/chartex" xmlns:cx5="http://schemas.microsoft.com/office/drawing/2016/5/11/chartex" xmlns:cx6="http://schemas.microsoft.com/office/drawing/2016/5/12/chartex" xmlns:cx7="http://schemas.microsoft.com/office/drawing/2016/5/13/chartex" xmlns:cx8="http://schemas.microsoft.com/office/drawing/2016/5/14/chartex" xmlns:mc="http://schemas.openxmlformats.org/markup-compatibility/2006" xmlns:aink="http://schemas.microsoft.com/office/drawing/2016/ink" xmlns:am3d="http://schemas.microsoft.com/office/drawing/2017/model3d" xmlns:o="urn:schemas-microsoft-com:office:office" xmlns:oel="http://schemas.microsoft.com/office/2019/extlst" xmlns:r="http://schemas.openxmlformats.org/officeDocument/2006/relationships" xmlns:m="http://schemas.openxmlformats.org/officeDocument/2006/math" xmlns:v="urn:schemas-microsoft-com:vml" xmlns:wp14="http://schemas.microsoft.com/office/word/2010/wordprocessingDrawing" xmlns:wp="http://schemas.openxmlformats.org/drawingml/2006/wordprocessingDrawing" xmlns:w10="urn:schemas-microsoft-com:office:word" xmlns:w="http://schemas.openxmlformats.org/wordprocessingml/2006/main" xmlns:w14="http://schemas.microsoft.com/office/word/2010/wordml" xmlns:w15="http://schemas.microsoft.com/office/word/2012/wordml" xmlns:w16cex="http://schemas.microsoft.com/office/word/2018/wordml/cex" xmlns:w16cid="http://schemas.microsoft.com/office/word/2016/wordml/cid" xmlns:w16="http://schemas.microsoft.com/office/word/2018/wordml" xmlns:w16du="http://schemas.microsoft.com/office/word/2023/wordml/word16du" xmlns:w16sdtdh="http://schemas.microsoft.com/office/word/2020/wordml/sdtdatahash" xmlns:w16se="http://schemas.microsoft.com/office/word/2015/wordml/symex" xmlns:wpg="http://schemas.microsoft.com/office/word/2010/wordprocessingGroup" xmlns:wpi="http://schemas.microsoft.com/office/word/2010/wordprocessingInk" xmlns:wne="http://schemas.microsoft.com/office/word/2006/wordml" xmlns:wps="http://schemas.microsoft.com/office/word/2010/wordprocessingShape" mc:Ignorable="w14 w15 w16se w16cid w16 w16cex w16sdtdh w16du wp14">
   <w:abstractNum w:abstractNumId="0" w15:restartNumberingAfterBreak="0">
     <w:nsid w:val="1173129B"/>
     <w:multiLevelType w:val="hybridMultilevel"/>
-    <w:tmpl w:val="DE96C642"/>
+    <w:tmpl w:val="C6C61810"/>
     <w:lvl w:ilvl="0" w:tplc="240A0001">
       <w:start w:val="1"/>
       <w:numFmt w:val="bullet"/>
@@ -3519,7 +3624,7 @@
 </file>
 
 <file path=word/styles.xml><?xml version="1.0" encoding="utf-8"?>
-<w:styles xmlns:mc="http://schemas.openxmlformats.org/markup-compatibility/2006" xmlns:r="http://schemas.openxmlformats.org/officeDocument/2006/relationships" xmlns:w="http://schemas.openxmlformats.org/wordprocessingml/2006/main" xmlns:w14="http://schemas.microsoft.com/office/word/2010/wordml" xmlns:w15="http://schemas.microsoft.com/office/word/2012/wordml" xmlns:w16cex="http://schemas.microsoft.com/office/word/2018/wordml/cex" xmlns:w16cid="http://schemas.microsoft.com/office/word/2016/wordml/cid" xmlns:w16="http://schemas.microsoft.com/office/word/2018/wordml" xmlns:w16sdtdh="http://schemas.microsoft.com/office/word/2020/wordml/sdtdatahash" xmlns:w16se="http://schemas.microsoft.com/office/word/2015/wordml/symex" mc:Ignorable="w14 w15 w16se w16cid w16 w16cex w16sdtdh">
+<w:styles xmlns:mc="http://schemas.openxmlformats.org/markup-compatibility/2006" xmlns:r="http://schemas.openxmlformats.org/officeDocument/2006/relationships" xmlns:w="http://schemas.openxmlformats.org/wordprocessingml/2006/main" xmlns:w14="http://schemas.microsoft.com/office/word/2010/wordml" xmlns:w15="http://schemas.microsoft.com/office/word/2012/wordml" xmlns:w16cex="http://schemas.microsoft.com/office/word/2018/wordml/cex" xmlns:w16cid="http://schemas.microsoft.com/office/word/2016/wordml/cid" xmlns:w16="http://schemas.microsoft.com/office/word/2018/wordml" xmlns:w16du="http://schemas.microsoft.com/office/word/2023/wordml/word16du" xmlns:w16sdtdh="http://schemas.microsoft.com/office/word/2020/wordml/sdtdatahash" xmlns:w16se="http://schemas.microsoft.com/office/word/2015/wordml/symex" mc:Ignorable="w14 w15 w16se w16cid w16 w16cex w16sdtdh w16du">
   <w:docDefaults>
     <w:rPrDefault>
       <w:rPr>

</xml_diff>

<commit_message>
periodo de prueba - informe
</commit_message>
<xml_diff>
--- a/INFORME EXAMEN PARCIAL 1 – INFORMATICA 2 – 2024-1 Miguel.docx
+++ b/INFORME EXAMEN PARCIAL 1 – INFORMATICA 2 – 2024-1 Miguel.docx
@@ -1,6 +1,6 @@
 
 <file path=word/document.xml><?xml version="1.0" encoding="utf-8"?>
-<w:document xmlns:wpc="http://schemas.microsoft.com/office/word/2010/wordprocessingCanvas" xmlns:cx="http://schemas.microsoft.com/office/drawing/2014/chartex" xmlns:cx1="http://schemas.microsoft.com/office/drawing/2015/9/8/chartex" xmlns:cx2="http://schemas.microsoft.com/office/drawing/2015/10/21/chartex" xmlns:cx3="http://schemas.microsoft.com/office/drawing/2016/5/9/chartex" xmlns:cx4="http://schemas.microsoft.com/office/drawing/2016/5/10/chartex" xmlns:cx5="http://schemas.microsoft.com/office/drawing/2016/5/11/chartex" xmlns:cx6="http://schemas.microsoft.com/office/drawing/2016/5/12/chartex" xmlns:cx7="http://schemas.microsoft.com/office/drawing/2016/5/13/chartex" xmlns:cx8="http://schemas.microsoft.com/office/drawing/2016/5/14/chartex" xmlns:mc="http://schemas.openxmlformats.org/markup-compatibility/2006" xmlns:aink="http://schemas.microsoft.com/office/drawing/2016/ink" xmlns:am3d="http://schemas.microsoft.com/office/drawing/2017/model3d" xmlns:o="urn:schemas-microsoft-com:office:office" xmlns:oel="http://schemas.microsoft.com/office/2019/extlst" xmlns:r="http://schemas.openxmlformats.org/officeDocument/2006/relationships" xmlns:m="http://schemas.openxmlformats.org/officeDocument/2006/math" xmlns:v="urn:schemas-microsoft-com:vml" xmlns:wp14="http://schemas.microsoft.com/office/word/2010/wordprocessingDrawing" xmlns:wp="http://schemas.openxmlformats.org/drawingml/2006/wordprocessingDrawing" xmlns:w10="urn:schemas-microsoft-com:office:word" xmlns:w="http://schemas.openxmlformats.org/wordprocessingml/2006/main" xmlns:w14="http://schemas.microsoft.com/office/word/2010/wordml" xmlns:w15="http://schemas.microsoft.com/office/word/2012/wordml" xmlns:w16cex="http://schemas.microsoft.com/office/word/2018/wordml/cex" xmlns:w16cid="http://schemas.microsoft.com/office/word/2016/wordml/cid" xmlns:w16="http://schemas.microsoft.com/office/word/2018/wordml" xmlns:w16du="http://schemas.microsoft.com/office/word/2023/wordml/word16du" xmlns:w16sdtdh="http://schemas.microsoft.com/office/word/2020/wordml/sdtdatahash" xmlns:w16se="http://schemas.microsoft.com/office/word/2015/wordml/symex" xmlns:wpg="http://schemas.microsoft.com/office/word/2010/wordprocessingGroup" xmlns:wpi="http://schemas.microsoft.com/office/word/2010/wordprocessingInk" xmlns:wne="http://schemas.microsoft.com/office/word/2006/wordml" xmlns:wps="http://schemas.microsoft.com/office/word/2010/wordprocessingShape" mc:Ignorable="w14 w15 w16se w16cid w16 w16cex w16sdtdh w16du wp14">
+<w:document xmlns:wpc="http://schemas.microsoft.com/office/word/2010/wordprocessingCanvas" xmlns:cx="http://schemas.microsoft.com/office/drawing/2014/chartex" xmlns:cx1="http://schemas.microsoft.com/office/drawing/2015/9/8/chartex" xmlns:cx2="http://schemas.microsoft.com/office/drawing/2015/10/21/chartex" xmlns:cx3="http://schemas.microsoft.com/office/drawing/2016/5/9/chartex" xmlns:cx4="http://schemas.microsoft.com/office/drawing/2016/5/10/chartex" xmlns:cx5="http://schemas.microsoft.com/office/drawing/2016/5/11/chartex" xmlns:cx6="http://schemas.microsoft.com/office/drawing/2016/5/12/chartex" xmlns:cx7="http://schemas.microsoft.com/office/drawing/2016/5/13/chartex" xmlns:cx8="http://schemas.microsoft.com/office/drawing/2016/5/14/chartex" xmlns:mc="http://schemas.openxmlformats.org/markup-compatibility/2006" xmlns:aink="http://schemas.microsoft.com/office/drawing/2016/ink" xmlns:am3d="http://schemas.microsoft.com/office/drawing/2017/model3d" xmlns:o="urn:schemas-microsoft-com:office:office" xmlns:oel="http://schemas.microsoft.com/office/2019/extlst" xmlns:r="http://schemas.openxmlformats.org/officeDocument/2006/relationships" xmlns:m="http://schemas.openxmlformats.org/officeDocument/2006/math" xmlns:v="urn:schemas-microsoft-com:vml" xmlns:wp14="http://schemas.microsoft.com/office/word/2010/wordprocessingDrawing" xmlns:wp="http://schemas.openxmlformats.org/drawingml/2006/wordprocessingDrawing" xmlns:w10="urn:schemas-microsoft-com:office:word" xmlns:w="http://schemas.openxmlformats.org/wordprocessingml/2006/main" xmlns:w14="http://schemas.microsoft.com/office/word/2010/wordml" xmlns:w15="http://schemas.microsoft.com/office/word/2012/wordml" xmlns:w16cex="http://schemas.microsoft.com/office/word/2018/wordml/cex" xmlns:w16cid="http://schemas.microsoft.com/office/word/2016/wordml/cid" xmlns:w16="http://schemas.microsoft.com/office/word/2018/wordml" xmlns:w16sdtdh="http://schemas.microsoft.com/office/word/2020/wordml/sdtdatahash" xmlns:w16se="http://schemas.microsoft.com/office/word/2015/wordml/symex" xmlns:wpg="http://schemas.microsoft.com/office/word/2010/wordprocessingGroup" xmlns:wpi="http://schemas.microsoft.com/office/word/2010/wordprocessingInk" xmlns:wne="http://schemas.microsoft.com/office/word/2006/wordml" xmlns:wps="http://schemas.microsoft.com/office/word/2010/wordprocessingShape" mc:Ignorable="w14 w15 w16se w16cid w16 w16cex w16sdtdh wp14">
   <w:body>
     <w:p>
       <w:pPr>
@@ -23,27 +23,9 @@
           <w:numId w:val="16"/>
         </w:numPr>
       </w:pPr>
-      <w:proofErr w:type="spellStart"/>
-      <w:r>
-        <w:t>Jhon</w:t>
-      </w:r>
-      <w:proofErr w:type="spellEnd"/>
-      <w:r>
-        <w:t xml:space="preserve"> </w:t>
-      </w:r>
-      <w:proofErr w:type="spellStart"/>
-      <w:r>
-        <w:t>Stiven</w:t>
-      </w:r>
-      <w:proofErr w:type="spellEnd"/>
-      <w:r>
-        <w:t xml:space="preserve"> Herrera </w:t>
-      </w:r>
-      <w:proofErr w:type="spellStart"/>
-      <w:r>
-        <w:t>Herrera</w:t>
-      </w:r>
-      <w:proofErr w:type="spellEnd"/>
+      <w:r>
+        <w:t>Jhon Stiven Herrera Herrera</w:t>
+      </w:r>
     </w:p>
     <w:p>
       <w:pPr>
@@ -592,7 +574,7 @@
           <w:noProof/>
         </w:rPr>
         <w:drawing>
-          <wp:inline distT="0" distB="0" distL="0" distR="0" wp14:anchorId="190A1F6F" wp14:editId="136B28AF">
+          <wp:inline distT="0" distB="0" distL="0" distR="0" wp14:anchorId="190A1F6F" wp14:editId="2A815441">
             <wp:extent cx="2314606" cy="1126947"/>
             <wp:effectExtent l="0" t="0" r="0" b="0"/>
             <wp:docPr id="1374494009" name="Imagen 1374494009"/>
@@ -696,7 +678,7 @@
           <w:noProof/>
         </w:rPr>
         <w:drawing>
-          <wp:inline distT="0" distB="0" distL="0" distR="0" wp14:anchorId="7B0E7C0A" wp14:editId="33C7CF5E">
+          <wp:inline distT="0" distB="0" distL="0" distR="0" wp14:anchorId="7B0E7C0A" wp14:editId="6F65ABEB">
             <wp:extent cx="2571750" cy="809656"/>
             <wp:effectExtent l="0" t="0" r="0" b="0"/>
             <wp:docPr id="1935877745" name="Imagen 1935877745"/>
@@ -1103,10 +1085,78 @@
         <w:t>Rotar matriz</w:t>
       </w:r>
     </w:p>
-    <w:p/>
-    <w:p/>
-    <w:p/>
-    <w:p/>
+    <w:p>
+      <w:pPr>
+        <w:pStyle w:val="Prrafodelista"/>
+        <w:numPr>
+          <w:ilvl w:val="0"/>
+          <w:numId w:val="4"/>
+        </w:numPr>
+      </w:pPr>
+      <w:r>
+        <w:t xml:space="preserve">Longitud </w:t>
+      </w:r>
+    </w:p>
+    <w:p>
+      <w:pPr>
+        <w:pStyle w:val="Prrafodelista"/>
+        <w:numPr>
+          <w:ilvl w:val="0"/>
+          <w:numId w:val="4"/>
+        </w:numPr>
+      </w:pPr>
+      <w:r>
+        <w:t>Liberar matriz</w:t>
+      </w:r>
+    </w:p>
+    <w:p>
+      <w:pPr>
+        <w:pStyle w:val="Prrafodelista"/>
+        <w:numPr>
+          <w:ilvl w:val="0"/>
+          <w:numId w:val="4"/>
+        </w:numPr>
+      </w:pPr>
+      <w:r>
+        <w:t xml:space="preserve">Agregar datos </w:t>
+      </w:r>
+    </w:p>
+    <w:p>
+      <w:pPr>
+        <w:pStyle w:val="Prrafodelista"/>
+        <w:numPr>
+          <w:ilvl w:val="0"/>
+          <w:numId w:val="4"/>
+        </w:numPr>
+      </w:pPr>
+      <w:r>
+        <w:t xml:space="preserve">Pedir clave </w:t>
+      </w:r>
+    </w:p>
+    <w:p>
+      <w:pPr>
+        <w:pStyle w:val="Prrafodelista"/>
+        <w:numPr>
+          <w:ilvl w:val="0"/>
+          <w:numId w:val="4"/>
+        </w:numPr>
+      </w:pPr>
+      <w:r>
+        <w:t>Caso1</w:t>
+      </w:r>
+    </w:p>
+    <w:p>
+      <w:pPr>
+        <w:pStyle w:val="Prrafodelista"/>
+        <w:numPr>
+          <w:ilvl w:val="0"/>
+          <w:numId w:val="4"/>
+        </w:numPr>
+      </w:pPr>
+      <w:r>
+        <w:t>Caso2</w:t>
+      </w:r>
+    </w:p>
     <w:p/>
     <w:p/>
     <w:p>
@@ -1414,19 +1464,13 @@
         </w:drawing>
       </w:r>
     </w:p>
-    <w:p/>
-    <w:p>
-      <w:pPr>
-        <w:ind w:firstLine="708"/>
-      </w:pPr>
+    <w:p>
       <w:r>
         <w:t xml:space="preserve">Para poder encontrar una matriz que nos convenga para el desarrollo de la cerradura tendremos que rotarlas, la </w:t>
       </w:r>
-      <w:proofErr w:type="spellStart"/>
-      <w:r>
-        <w:t>cerrradura</w:t>
-      </w:r>
-      <w:proofErr w:type="spellEnd"/>
+      <w:r>
+        <w:t>cerradura</w:t>
+      </w:r>
       <w:r>
         <w:t xml:space="preserve"> solo puede estar en uno de los cuatro modos (contando su estado normal) entonces esta función nos permitirá establecer la función en un modo determinado de tal forma que nos sea sencillo trabajar con esta</w:t>
       </w:r>
@@ -1504,36 +1548,1093 @@
         </w:rPr>
       </w:pPr>
       <w:r>
+        <w:t>Función</w:t>
+      </w:r>
+      <w:r>
+        <w:t xml:space="preserve"> </w:t>
+      </w:r>
+      <w:r>
+        <w:t>de</w:t>
+      </w:r>
+      <w:r>
+        <w:t xml:space="preserve"> </w:t>
+      </w:r>
+      <w:r>
+        <w:t>longitud</w:t>
+      </w:r>
+      <w:r>
         <w:rPr>
           <w:u w:val="single"/>
         </w:rPr>
-        <w:t xml:space="preserve">Función de longitud </w:t>
+        <w:t xml:space="preserve"> </w:t>
       </w:r>
     </w:p>
     <w:p>
       <w:pPr>
         <w:ind w:left="360"/>
-      </w:pPr>
-      <w:r>
         <w:rPr>
           <w:u w:val="single"/>
         </w:rPr>
-        <w:t xml:space="preserve">En inicio decidimos usar esta función para determinar la longitud de una dimensión de la matriz, pero luego esto nos trajo ciertos errores al implementarlo en Qt ya que nos arrojaba basura de la memoria, dañando por completo el programa, tuvimos que quitar esta implementación de todas las función (la </w:t>
-      </w:r>
-      <w:proofErr w:type="spellStart"/>
+      </w:pPr>
       <w:r>
         <w:rPr>
           <w:u w:val="single"/>
         </w:rPr>
-        <w:t>mayoria</w:t>
-      </w:r>
-      <w:proofErr w:type="spellEnd"/>
+        <w:t xml:space="preserve">En inicio decidimos usar esta función para determinar la longitud de una dimensión de la matriz, pero luego esto nos trajo ciertos errores al implementarlo en Qt ya que nos arrojaba basura de la memoria, dañando por completo el programa, tuvimos que quitar esta implementación de </w:t>
+      </w:r>
       <w:r>
         <w:rPr>
           <w:u w:val="single"/>
         </w:rPr>
+        <w:t>todas las funciones</w:t>
+      </w:r>
+      <w:r>
+        <w:rPr>
+          <w:u w:val="single"/>
+        </w:rPr>
+        <w:t xml:space="preserve"> (la </w:t>
+      </w:r>
+      <w:r>
+        <w:rPr>
+          <w:u w:val="single"/>
+        </w:rPr>
+        <w:t>mayoría</w:t>
+      </w:r>
+      <w:r>
+        <w:rPr>
+          <w:u w:val="single"/>
+        </w:rPr>
         <w:t>) en las cuales lo implementamos</w:t>
       </w:r>
+      <w:r>
+        <w:rPr>
+          <w:u w:val="single"/>
+        </w:rPr>
+        <w:t>.</w:t>
+      </w:r>
+    </w:p>
+    <w:p>
+      <w:pPr>
+        <w:ind w:left="360"/>
+        <w:rPr>
+          <w:u w:val="single"/>
+        </w:rPr>
+      </w:pPr>
+    </w:p>
+    <w:p>
+      <w:pPr>
+        <w:ind w:left="360"/>
+        <w:rPr>
+          <w:u w:val="single"/>
+        </w:rPr>
+      </w:pPr>
+    </w:p>
+    <w:p>
+      <w:pPr>
+        <w:ind w:left="360"/>
+        <w:rPr>
+          <w:u w:val="single"/>
+        </w:rPr>
+      </w:pPr>
+    </w:p>
+    <w:p>
+      <w:pPr>
+        <w:pStyle w:val="Prrafodelista"/>
+        <w:numPr>
+          <w:ilvl w:val="0"/>
+          <w:numId w:val="18"/>
+        </w:numPr>
+        <w:rPr>
+          <w:u w:val="single"/>
+        </w:rPr>
+      </w:pPr>
+      <w:r>
+        <w:lastRenderedPageBreak/>
+        <w:t>Liberar</w:t>
+      </w:r>
+      <w:r>
+        <w:rPr>
+          <w:u w:val="single"/>
+        </w:rPr>
+        <w:t xml:space="preserve"> </w:t>
+      </w:r>
+      <w:r>
+        <w:t>matriz</w:t>
+      </w:r>
+      <w:r>
+        <w:rPr>
+          <w:u w:val="single"/>
+        </w:rPr>
+        <w:t xml:space="preserve"> </w:t>
+      </w:r>
+    </w:p>
+    <w:p>
+      <w:pPr>
+        <w:ind w:left="360"/>
+        <w:rPr>
+          <w:u w:val="single"/>
+        </w:rPr>
+      </w:pPr>
+      <w:r>
+        <w:rPr>
+          <w:noProof/>
+          <w:u w:val="single"/>
+        </w:rPr>
+        <w:drawing>
+          <wp:inline distT="0" distB="0" distL="0" distR="0" wp14:anchorId="5D246A66" wp14:editId="7356BDBB">
+            <wp:extent cx="4061115" cy="1025718"/>
+            <wp:effectExtent l="0" t="0" r="0" b="3175"/>
+            <wp:docPr id="402660585" name="Imagen 1"/>
+            <wp:cNvGraphicFramePr>
+              <a:graphicFrameLocks xmlns:a="http://schemas.openxmlformats.org/drawingml/2006/main" noChangeAspect="1"/>
+            </wp:cNvGraphicFramePr>
+            <a:graphic xmlns:a="http://schemas.openxmlformats.org/drawingml/2006/main">
+              <a:graphicData uri="http://schemas.openxmlformats.org/drawingml/2006/picture">
+                <pic:pic xmlns:pic="http://schemas.openxmlformats.org/drawingml/2006/picture">
+                  <pic:nvPicPr>
+                    <pic:cNvPr id="402660585" name="Imagen 402660585"/>
+                    <pic:cNvPicPr/>
+                  </pic:nvPicPr>
+                  <pic:blipFill rotWithShape="1">
+                    <a:blip r:embed="rId13">
+                      <a:extLst>
+                        <a:ext uri="{28A0092B-C50C-407E-A947-70E740481C1C}">
+                          <a14:useLocalDpi xmlns:a14="http://schemas.microsoft.com/office/drawing/2010/main" val="0"/>
+                        </a:ext>
+                      </a:extLst>
+                    </a:blip>
+                    <a:srcRect l="13179" t="41212" r="15930" b="26944"/>
+                    <a:stretch/>
+                  </pic:blipFill>
+                  <pic:spPr bwMode="auto">
+                    <a:xfrm>
+                      <a:off x="0" y="0"/>
+                      <a:ext cx="4063099" cy="1026219"/>
+                    </a:xfrm>
+                    <a:prstGeom prst="rect">
+                      <a:avLst/>
+                    </a:prstGeom>
+                    <a:ln>
+                      <a:noFill/>
+                    </a:ln>
+                    <a:extLst>
+                      <a:ext uri="{53640926-AAD7-44D8-BBD7-CCE9431645EC}">
+                        <a14:shadowObscured xmlns:a14="http://schemas.microsoft.com/office/drawing/2010/main"/>
+                      </a:ext>
+                    </a:extLst>
+                  </pic:spPr>
+                </pic:pic>
+              </a:graphicData>
+            </a:graphic>
+          </wp:inline>
+        </w:drawing>
+      </w:r>
+    </w:p>
+    <w:p>
+      <w:pPr>
+        <w:rPr>
+          <w:noProof/>
+        </w:rPr>
+      </w:pPr>
+      <w:r>
+        <w:rPr>
+          <w:noProof/>
+        </w:rPr>
+        <w:t xml:space="preserve">Esta funcion nos ayuda a liberar la memoria en caso de que </w:t>
+      </w:r>
+      <w:r>
+        <w:rPr>
+          <w:noProof/>
+        </w:rPr>
+        <w:t>sea</w:t>
+      </w:r>
+      <w:r>
+        <w:rPr>
+          <w:noProof/>
+        </w:rPr>
+        <w:t xml:space="preserve"> necesario, </w:t>
+      </w:r>
+      <w:r>
+        <w:rPr>
+          <w:noProof/>
+        </w:rPr>
+        <w:t>de la misma manera nos permite</w:t>
+      </w:r>
+      <w:r>
+        <w:rPr>
+          <w:noProof/>
+        </w:rPr>
+        <w:t xml:space="preserve"> hacer cambios en la matriz</w:t>
+      </w:r>
+      <w:r>
+        <w:rPr>
+          <w:noProof/>
+        </w:rPr>
+        <w:t xml:space="preserve"> sin necesidad de guardar las variaciones en una nueva variable, de esta manera, evitamos el desperdicio de memoria.</w:t>
+      </w:r>
+    </w:p>
+    <w:p>
+      <w:pPr>
+        <w:rPr>
+          <w:noProof/>
+        </w:rPr>
+      </w:pPr>
+    </w:p>
+    <w:p>
+      <w:pPr>
+        <w:pStyle w:val="Prrafodelista"/>
+        <w:numPr>
+          <w:ilvl w:val="0"/>
+          <w:numId w:val="18"/>
+        </w:numPr>
+        <w:rPr>
+          <w:noProof/>
+          <w:u w:val="single"/>
+        </w:rPr>
+      </w:pPr>
+      <w:r>
+        <w:rPr>
+          <w:noProof/>
+        </w:rPr>
+        <w:t>Agregar datos</w:t>
+      </w:r>
+    </w:p>
+    <w:p>
+      <w:pPr>
+        <w:ind w:left="360"/>
+        <w:rPr>
+          <w:u w:val="single"/>
+        </w:rPr>
+      </w:pPr>
+      <w:r>
+        <w:rPr>
+          <w:noProof/>
+          <w:u w:val="single"/>
+        </w:rPr>
+        <w:drawing>
+          <wp:inline distT="0" distB="0" distL="0" distR="0" wp14:anchorId="4948D911" wp14:editId="3BDB16F4">
+            <wp:extent cx="4950532" cy="1439186"/>
+            <wp:effectExtent l="0" t="0" r="2540" b="8890"/>
+            <wp:docPr id="2115206296" name="Imagen 2"/>
+            <wp:cNvGraphicFramePr>
+              <a:graphicFrameLocks xmlns:a="http://schemas.openxmlformats.org/drawingml/2006/main" noChangeAspect="1"/>
+            </wp:cNvGraphicFramePr>
+            <a:graphic xmlns:a="http://schemas.openxmlformats.org/drawingml/2006/main">
+              <a:graphicData uri="http://schemas.openxmlformats.org/drawingml/2006/picture">
+                <pic:pic xmlns:pic="http://schemas.openxmlformats.org/drawingml/2006/picture">
+                  <pic:nvPicPr>
+                    <pic:cNvPr id="2115206296" name="Imagen 2115206296"/>
+                    <pic:cNvPicPr/>
+                  </pic:nvPicPr>
+                  <pic:blipFill rotWithShape="1">
+                    <a:blip r:embed="rId14">
+                      <a:extLst>
+                        <a:ext uri="{28A0092B-C50C-407E-A947-70E740481C1C}">
+                          <a14:useLocalDpi xmlns:a14="http://schemas.microsoft.com/office/drawing/2010/main" val="0"/>
+                        </a:ext>
+                      </a:extLst>
+                    </a:blip>
+                    <a:srcRect l="13595" t="29118" b="26207"/>
+                    <a:stretch/>
+                  </pic:blipFill>
+                  <pic:spPr bwMode="auto">
+                    <a:xfrm>
+                      <a:off x="0" y="0"/>
+                      <a:ext cx="4952282" cy="1439695"/>
+                    </a:xfrm>
+                    <a:prstGeom prst="rect">
+                      <a:avLst/>
+                    </a:prstGeom>
+                    <a:ln>
+                      <a:noFill/>
+                    </a:ln>
+                    <a:extLst>
+                      <a:ext uri="{53640926-AAD7-44D8-BBD7-CCE9431645EC}">
+                        <a14:shadowObscured xmlns:a14="http://schemas.microsoft.com/office/drawing/2010/main"/>
+                      </a:ext>
+                    </a:extLst>
+                  </pic:spPr>
+                </pic:pic>
+              </a:graphicData>
+            </a:graphic>
+          </wp:inline>
+        </w:drawing>
+      </w:r>
+    </w:p>
+    <w:p>
+      <w:pPr>
+        <w:rPr>
+          <w:noProof/>
+        </w:rPr>
+      </w:pPr>
+      <w:r>
+        <w:rPr>
+          <w:noProof/>
+        </w:rPr>
+        <w:t xml:space="preserve">Esta es una </w:t>
+      </w:r>
+      <w:r>
+        <w:rPr>
+          <w:noProof/>
+        </w:rPr>
+        <w:t>funcion</w:t>
+      </w:r>
+      <w:r>
+        <w:rPr>
+          <w:noProof/>
+        </w:rPr>
+        <w:t xml:space="preserve"> complementaria que hace parte de las funciones que nos ayudan a recibir la clave que da inicio al programa</w:t>
+      </w:r>
+      <w:r>
+        <w:rPr>
+          <w:noProof/>
+        </w:rPr>
+        <w:t>.</w:t>
+      </w:r>
+    </w:p>
+    <w:p>
+      <w:pPr>
+        <w:pStyle w:val="Prrafodelista"/>
+        <w:numPr>
+          <w:ilvl w:val="0"/>
+          <w:numId w:val="18"/>
+        </w:numPr>
+        <w:rPr>
+          <w:noProof/>
+        </w:rPr>
+      </w:pPr>
+      <w:r>
+        <w:rPr>
+          <w:noProof/>
+        </w:rPr>
+        <w:t>PedirClave</w:t>
+      </w:r>
+    </w:p>
+    <w:p>
+      <w:pPr>
+        <w:ind w:left="360"/>
+        <w:rPr>
+          <w:noProof/>
+          <w:u w:val="single"/>
+        </w:rPr>
+      </w:pPr>
+      <w:r>
+        <w:rPr>
+          <w:noProof/>
+          <w:u w:val="single"/>
+        </w:rPr>
+        <w:drawing>
+          <wp:inline distT="0" distB="0" distL="0" distR="0" wp14:anchorId="20576AD7" wp14:editId="7A514DBD">
+            <wp:extent cx="4686659" cy="2567635"/>
+            <wp:effectExtent l="0" t="0" r="0" b="4445"/>
+            <wp:docPr id="392720362" name="Imagen 3"/>
+            <wp:cNvGraphicFramePr>
+              <a:graphicFrameLocks xmlns:a="http://schemas.openxmlformats.org/drawingml/2006/main" noChangeAspect="1"/>
+            </wp:cNvGraphicFramePr>
+            <a:graphic xmlns:a="http://schemas.openxmlformats.org/drawingml/2006/main">
+              <a:graphicData uri="http://schemas.openxmlformats.org/drawingml/2006/picture">
+                <pic:pic xmlns:pic="http://schemas.openxmlformats.org/drawingml/2006/picture">
+                  <pic:nvPicPr>
+                    <pic:cNvPr id="392720362" name="Imagen 392720362"/>
+                    <pic:cNvPicPr/>
+                  </pic:nvPicPr>
+                  <pic:blipFill rotWithShape="1">
+                    <a:blip r:embed="rId15" cstate="print">
+                      <a:extLst>
+                        <a:ext uri="{28A0092B-C50C-407E-A947-70E740481C1C}">
+                          <a14:useLocalDpi xmlns:a14="http://schemas.microsoft.com/office/drawing/2010/main" val="0"/>
+                        </a:ext>
+                      </a:extLst>
+                    </a:blip>
+                    <a:srcRect l="13874" t="5923" r="766" b="10903"/>
+                    <a:stretch/>
+                  </pic:blipFill>
+                  <pic:spPr bwMode="auto">
+                    <a:xfrm>
+                      <a:off x="0" y="0"/>
+                      <a:ext cx="4720502" cy="2586176"/>
+                    </a:xfrm>
+                    <a:prstGeom prst="rect">
+                      <a:avLst/>
+                    </a:prstGeom>
+                    <a:ln>
+                      <a:noFill/>
+                    </a:ln>
+                    <a:extLst>
+                      <a:ext uri="{53640926-AAD7-44D8-BBD7-CCE9431645EC}">
+                        <a14:shadowObscured xmlns:a14="http://schemas.microsoft.com/office/drawing/2010/main"/>
+                      </a:ext>
+                    </a:extLst>
+                  </pic:spPr>
+                </pic:pic>
+              </a:graphicData>
+            </a:graphic>
+          </wp:inline>
+        </w:drawing>
+      </w:r>
+    </w:p>
+    <w:p>
+      <w:pPr>
+        <w:rPr>
+          <w:noProof/>
+        </w:rPr>
+      </w:pPr>
+      <w:r>
+        <w:rPr>
+          <w:noProof/>
+        </w:rPr>
+        <w:t>Por otra parte nuestra funcion “pedirClave” es el complemento de la anterior funcion y nos ayudan a recibir del usuario la clave.</w:t>
+      </w:r>
+    </w:p>
+    <w:p>
+      <w:pPr>
+        <w:rPr>
+          <w:noProof/>
+        </w:rPr>
+      </w:pPr>
+    </w:p>
+    <w:p>
+      <w:pPr>
+        <w:rPr>
+          <w:noProof/>
+        </w:rPr>
+      </w:pPr>
+    </w:p>
+    <w:p>
+      <w:pPr>
+        <w:pStyle w:val="Prrafodelista"/>
+        <w:numPr>
+          <w:ilvl w:val="0"/>
+          <w:numId w:val="18"/>
+        </w:numPr>
+        <w:rPr>
+          <w:noProof/>
+        </w:rPr>
+      </w:pPr>
+      <w:r>
+        <w:rPr>
+          <w:noProof/>
+        </w:rPr>
+        <w:lastRenderedPageBreak/>
+        <w:t>Caso1</w:t>
+      </w:r>
+    </w:p>
+    <w:p>
+      <w:pPr>
+        <w:ind w:left="360"/>
+        <w:rPr>
+          <w:noProof/>
+          <w:u w:val="single"/>
+        </w:rPr>
+      </w:pPr>
+      <w:r>
+        <w:rPr>
+          <w:noProof/>
+          <w:u w:val="single"/>
+        </w:rPr>
+        <w:drawing>
+          <wp:inline distT="0" distB="0" distL="0" distR="0" wp14:anchorId="6D1DC1BD" wp14:editId="790036F9">
+            <wp:extent cx="4349363" cy="2419044"/>
+            <wp:effectExtent l="0" t="0" r="0" b="635"/>
+            <wp:docPr id="792622393" name="Imagen 4"/>
+            <wp:cNvGraphicFramePr>
+              <a:graphicFrameLocks xmlns:a="http://schemas.openxmlformats.org/drawingml/2006/main" noChangeAspect="1"/>
+            </wp:cNvGraphicFramePr>
+            <a:graphic xmlns:a="http://schemas.openxmlformats.org/drawingml/2006/main">
+              <a:graphicData uri="http://schemas.openxmlformats.org/drawingml/2006/picture">
+                <pic:pic xmlns:pic="http://schemas.openxmlformats.org/drawingml/2006/picture">
+                  <pic:nvPicPr>
+                    <pic:cNvPr id="792622393" name="Imagen 792622393"/>
+                    <pic:cNvPicPr/>
+                  </pic:nvPicPr>
+                  <pic:blipFill rotWithShape="1">
+                    <a:blip r:embed="rId16" cstate="print">
+                      <a:extLst>
+                        <a:ext uri="{28A0092B-C50C-407E-A947-70E740481C1C}">
+                          <a14:useLocalDpi xmlns:a14="http://schemas.microsoft.com/office/drawing/2010/main" val="0"/>
+                        </a:ext>
+                      </a:extLst>
+                    </a:blip>
+                    <a:srcRect l="13179" t="5180" b="8937"/>
+                    <a:stretch/>
+                  </pic:blipFill>
+                  <pic:spPr bwMode="auto">
+                    <a:xfrm>
+                      <a:off x="0" y="0"/>
+                      <a:ext cx="4357676" cy="2423668"/>
+                    </a:xfrm>
+                    <a:prstGeom prst="rect">
+                      <a:avLst/>
+                    </a:prstGeom>
+                    <a:ln>
+                      <a:noFill/>
+                    </a:ln>
+                    <a:extLst>
+                      <a:ext uri="{53640926-AAD7-44D8-BBD7-CCE9431645EC}">
+                        <a14:shadowObscured xmlns:a14="http://schemas.microsoft.com/office/drawing/2010/main"/>
+                      </a:ext>
+                    </a:extLst>
+                  </pic:spPr>
+                </pic:pic>
+              </a:graphicData>
+            </a:graphic>
+          </wp:inline>
+        </w:drawing>
+      </w:r>
+    </w:p>
+    <w:p>
+      <w:pPr>
+        <w:rPr>
+          <w:noProof/>
+        </w:rPr>
+      </w:pPr>
+      <w:r>
+        <w:rPr>
+          <w:noProof/>
+        </w:rPr>
+        <w:t>Caso1 es una de las funciones del grupo de condiciones que recibimos del usuario en la clave, esta nos ayuda a crear una nueva matriz con la condicion de que en la misma celda debemos obtener un valor mayor que el guardado en la matriz anterior.</w:t>
+      </w:r>
+    </w:p>
+    <w:p>
+      <w:pPr>
+        <w:pStyle w:val="Prrafodelista"/>
+        <w:numPr>
+          <w:ilvl w:val="0"/>
+          <w:numId w:val="18"/>
+        </w:numPr>
+        <w:rPr>
+          <w:noProof/>
+          <w:u w:val="single"/>
+        </w:rPr>
+      </w:pPr>
+      <w:r>
+        <w:rPr>
+          <w:noProof/>
+        </w:rPr>
+        <w:t>Caso2</w:t>
+      </w:r>
+      <w:r>
+        <w:rPr>
+          <w:noProof/>
+          <w:u w:val="single"/>
+        </w:rPr>
+        <w:t xml:space="preserve"> </w:t>
+      </w:r>
+    </w:p>
+    <w:p>
+      <w:pPr>
+        <w:ind w:left="360"/>
+        <w:rPr>
+          <w:u w:val="single"/>
+        </w:rPr>
+      </w:pPr>
+      <w:r>
+        <w:rPr>
+          <w:noProof/>
+          <w:u w:val="single"/>
+        </w:rPr>
+        <w:drawing>
+          <wp:inline distT="0" distB="0" distL="0" distR="0" wp14:anchorId="0E4176B6" wp14:editId="35E3A365">
+            <wp:extent cx="4230094" cy="2343968"/>
+            <wp:effectExtent l="0" t="0" r="0" b="0"/>
+            <wp:docPr id="2019032721" name="Imagen 5"/>
+            <wp:cNvGraphicFramePr>
+              <a:graphicFrameLocks xmlns:a="http://schemas.openxmlformats.org/drawingml/2006/main" noChangeAspect="1"/>
+            </wp:cNvGraphicFramePr>
+            <a:graphic xmlns:a="http://schemas.openxmlformats.org/drawingml/2006/main">
+              <a:graphicData uri="http://schemas.openxmlformats.org/drawingml/2006/picture">
+                <pic:pic xmlns:pic="http://schemas.openxmlformats.org/drawingml/2006/picture">
+                  <pic:nvPicPr>
+                    <pic:cNvPr id="2019032721" name="Imagen 2019032721"/>
+                    <pic:cNvPicPr/>
+                  </pic:nvPicPr>
+                  <pic:blipFill rotWithShape="1">
+                    <a:blip r:embed="rId17" cstate="print">
+                      <a:extLst>
+                        <a:ext uri="{28A0092B-C50C-407E-A947-70E740481C1C}">
+                          <a14:useLocalDpi xmlns:a14="http://schemas.microsoft.com/office/drawing/2010/main" val="0"/>
+                        </a:ext>
+                      </a:extLst>
+                    </a:blip>
+                    <a:srcRect l="14011" t="6168" r="1347" b="10416"/>
+                    <a:stretch/>
+                  </pic:blipFill>
+                  <pic:spPr bwMode="auto">
+                    <a:xfrm>
+                      <a:off x="0" y="0"/>
+                      <a:ext cx="4242921" cy="2351076"/>
+                    </a:xfrm>
+                    <a:prstGeom prst="rect">
+                      <a:avLst/>
+                    </a:prstGeom>
+                    <a:ln>
+                      <a:noFill/>
+                    </a:ln>
+                    <a:extLst>
+                      <a:ext uri="{53640926-AAD7-44D8-BBD7-CCE9431645EC}">
+                        <a14:shadowObscured xmlns:a14="http://schemas.microsoft.com/office/drawing/2010/main"/>
+                      </a:ext>
+                    </a:extLst>
+                  </pic:spPr>
+                </pic:pic>
+              </a:graphicData>
+            </a:graphic>
+          </wp:inline>
+        </w:drawing>
+      </w:r>
+    </w:p>
+    <w:p>
+      <w:pPr>
+        <w:rPr>
+          <w:noProof/>
+        </w:rPr>
+      </w:pPr>
+      <w:r>
+        <w:rPr>
+          <w:noProof/>
+        </w:rPr>
+        <w:t>Caso</w:t>
+      </w:r>
+      <w:r>
+        <w:rPr>
+          <w:noProof/>
+        </w:rPr>
+        <w:t>2</w:t>
+      </w:r>
+      <w:r>
+        <w:rPr>
+          <w:noProof/>
+        </w:rPr>
+        <w:t xml:space="preserve"> es una de las funciones del grupo de condiciones que recibimos del usuario en la clave, esta nos ayuda a crear una nueva matriz con la condicion de que en la misma celda debemos obtener un valor </w:t>
+      </w:r>
+      <w:r>
+        <w:rPr>
+          <w:noProof/>
+        </w:rPr>
+        <w:t>menor</w:t>
+      </w:r>
+      <w:r>
+        <w:rPr>
+          <w:noProof/>
+        </w:rPr>
+        <w:t xml:space="preserve"> que el guardado en la matriz anterior.</w:t>
+      </w:r>
+    </w:p>
+    <w:p>
+      <w:pPr>
+        <w:rPr>
+          <w:noProof/>
+        </w:rPr>
+      </w:pPr>
+    </w:p>
+    <w:p>
+      <w:pPr>
+        <w:rPr>
+          <w:noProof/>
+        </w:rPr>
+      </w:pPr>
+    </w:p>
+    <w:p>
+      <w:pPr>
+        <w:rPr>
+          <w:noProof/>
+        </w:rPr>
+      </w:pPr>
+    </w:p>
+    <w:p>
+      <w:pPr>
+        <w:rPr>
+          <w:noProof/>
+        </w:rPr>
+      </w:pPr>
+    </w:p>
+    <w:p>
+      <w:pPr>
+        <w:rPr>
+          <w:noProof/>
+        </w:rPr>
+      </w:pPr>
+    </w:p>
+    <w:p>
+      <w:pPr>
+        <w:rPr>
+          <w:noProof/>
+        </w:rPr>
+      </w:pPr>
+    </w:p>
+    <w:p>
+      <w:pPr>
+        <w:rPr>
+          <w:noProof/>
+        </w:rPr>
+      </w:pPr>
+    </w:p>
+    <w:p>
+      <w:pPr>
+        <w:rPr>
+          <w:noProof/>
+        </w:rPr>
+      </w:pPr>
+      <w:r>
+        <w:rPr>
+          <w:noProof/>
+        </w:rPr>
+        <w:lastRenderedPageBreak/>
+        <w:t>PERIODO DE PRUEBA:</w:t>
+      </w:r>
+    </w:p>
+    <w:p>
+      <w:pPr>
+        <w:rPr>
+          <w:noProof/>
+        </w:rPr>
+      </w:pPr>
+      <w:r>
+        <w:rPr>
+          <w:noProof/>
+        </w:rPr>
+        <w:t xml:space="preserve">Terminadas nuestras funciones y enlazadas en el main no queda mas que iniciar las pruebas del </w:t>
+      </w:r>
+      <w:r>
+        <w:rPr>
+          <w:noProof/>
+        </w:rPr>
+        <w:t>programa.</w:t>
+      </w:r>
+    </w:p>
+    <w:p>
+      <w:pPr>
+        <w:rPr>
+          <w:noProof/>
+        </w:rPr>
+      </w:pPr>
+      <w:r>
+        <w:rPr>
+          <w:noProof/>
+        </w:rPr>
+        <w:t>MOSTRA MATRIZ ---&gt; exitosa!!</w:t>
+      </w:r>
+    </w:p>
+    <w:p>
+      <w:pPr>
+        <w:rPr>
+          <w:noProof/>
+        </w:rPr>
+      </w:pPr>
+      <w:r>
+        <w:rPr>
+          <w:noProof/>
+        </w:rPr>
+        <w:drawing>
+          <wp:inline distT="0" distB="0" distL="0" distR="0" wp14:anchorId="0F03D814" wp14:editId="2185207A">
+            <wp:extent cx="4417060" cy="2162175"/>
+            <wp:effectExtent l="0" t="0" r="2540" b="9525"/>
+            <wp:docPr id="1387011566" name="Imagen 7" descr="Captura de pantalla de computadora&#10;&#10;Descripción generada automáticamente"/>
+            <wp:cNvGraphicFramePr>
+              <a:graphicFrameLocks xmlns:a="http://schemas.openxmlformats.org/drawingml/2006/main" noChangeAspect="1"/>
+            </wp:cNvGraphicFramePr>
+            <a:graphic xmlns:a="http://schemas.openxmlformats.org/drawingml/2006/main">
+              <a:graphicData uri="http://schemas.openxmlformats.org/drawingml/2006/picture">
+                <pic:pic xmlns:pic="http://schemas.openxmlformats.org/drawingml/2006/picture">
+                  <pic:nvPicPr>
+                    <pic:cNvPr id="1387011566" name="Imagen 7" descr="Captura de pantalla de computadora&#10;&#10;Descripción generada automáticamente"/>
+                    <pic:cNvPicPr/>
+                  </pic:nvPicPr>
+                  <pic:blipFill rotWithShape="1">
+                    <a:blip r:embed="rId18">
+                      <a:extLst>
+                        <a:ext uri="{28A0092B-C50C-407E-A947-70E740481C1C}">
+                          <a14:useLocalDpi xmlns:a14="http://schemas.microsoft.com/office/drawing/2010/main" val="0"/>
+                        </a:ext>
+                      </a:extLst>
+                    </a:blip>
+                    <a:srcRect l="22933" b="32907"/>
+                    <a:stretch/>
+                  </pic:blipFill>
+                  <pic:spPr bwMode="auto">
+                    <a:xfrm>
+                      <a:off x="0" y="0"/>
+                      <a:ext cx="4417060" cy="2162175"/>
+                    </a:xfrm>
+                    <a:prstGeom prst="rect">
+                      <a:avLst/>
+                    </a:prstGeom>
+                    <a:ln>
+                      <a:noFill/>
+                    </a:ln>
+                    <a:extLst>
+                      <a:ext uri="{53640926-AAD7-44D8-BBD7-CCE9431645EC}">
+                        <a14:shadowObscured xmlns:a14="http://schemas.microsoft.com/office/drawing/2010/main"/>
+                      </a:ext>
+                    </a:extLst>
+                  </pic:spPr>
+                </pic:pic>
+              </a:graphicData>
+            </a:graphic>
+          </wp:inline>
+        </w:drawing>
+      </w:r>
+    </w:p>
+    <w:p>
+      <w:pPr>
+        <w:rPr>
+          <w:noProof/>
+        </w:rPr>
+      </w:pPr>
+    </w:p>
+    <w:p>
+      <w:pPr>
+        <w:rPr>
+          <w:noProof/>
+        </w:rPr>
+      </w:pPr>
+      <w:r>
+        <w:rPr>
+          <w:noProof/>
+        </w:rPr>
+        <w:t>CLAVE ---&gt; exitosa!!</w:t>
+      </w:r>
+    </w:p>
+    <w:p>
+      <w:pPr>
+        <w:rPr>
+          <w:noProof/>
+        </w:rPr>
+      </w:pPr>
+      <w:r>
+        <w:rPr>
+          <w:noProof/>
+        </w:rPr>
+        <w:drawing>
+          <wp:inline distT="0" distB="0" distL="0" distR="0" wp14:anchorId="65EE9588" wp14:editId="0CEB6444">
+            <wp:extent cx="4426585" cy="2181225"/>
+            <wp:effectExtent l="0" t="0" r="0" b="9525"/>
+            <wp:docPr id="480167441" name="Imagen 9" descr="Captura de pantalla de computadora&#10;&#10;Descripción generada automáticamente"/>
+            <wp:cNvGraphicFramePr>
+              <a:graphicFrameLocks xmlns:a="http://schemas.openxmlformats.org/drawingml/2006/main" noChangeAspect="1"/>
+            </wp:cNvGraphicFramePr>
+            <a:graphic xmlns:a="http://schemas.openxmlformats.org/drawingml/2006/main">
+              <a:graphicData uri="http://schemas.openxmlformats.org/drawingml/2006/picture">
+                <pic:pic xmlns:pic="http://schemas.openxmlformats.org/drawingml/2006/picture">
+                  <pic:nvPicPr>
+                    <pic:cNvPr id="480167441" name="Imagen 9" descr="Captura de pantalla de computadora&#10;&#10;Descripción generada automáticamente"/>
+                    <pic:cNvPicPr/>
+                  </pic:nvPicPr>
+                  <pic:blipFill rotWithShape="1">
+                    <a:blip r:embed="rId19">
+                      <a:extLst>
+                        <a:ext uri="{28A0092B-C50C-407E-A947-70E740481C1C}">
+                          <a14:useLocalDpi xmlns:a14="http://schemas.microsoft.com/office/drawing/2010/main" val="0"/>
+                        </a:ext>
+                      </a:extLst>
+                    </a:blip>
+                    <a:srcRect l="22768" b="32315"/>
+                    <a:stretch/>
+                  </pic:blipFill>
+                  <pic:spPr bwMode="auto">
+                    <a:xfrm>
+                      <a:off x="0" y="0"/>
+                      <a:ext cx="4426585" cy="2181225"/>
+                    </a:xfrm>
+                    <a:prstGeom prst="rect">
+                      <a:avLst/>
+                    </a:prstGeom>
+                    <a:ln>
+                      <a:noFill/>
+                    </a:ln>
+                    <a:extLst>
+                      <a:ext uri="{53640926-AAD7-44D8-BBD7-CCE9431645EC}">
+                        <a14:shadowObscured xmlns:a14="http://schemas.microsoft.com/office/drawing/2010/main"/>
+                      </a:ext>
+                    </a:extLst>
+                  </pic:spPr>
+                </pic:pic>
+              </a:graphicData>
+            </a:graphic>
+          </wp:inline>
+        </w:drawing>
+      </w:r>
+    </w:p>
+    <w:p>
+      <w:pPr>
+        <w:rPr>
+          <w:noProof/>
+        </w:rPr>
+      </w:pPr>
+    </w:p>
+    <w:p>
+      <w:pPr>
+        <w:rPr>
+          <w:noProof/>
+        </w:rPr>
+      </w:pPr>
+      <w:r>
+        <w:rPr>
+          <w:noProof/>
+        </w:rPr>
+        <w:t>Errores probocados a proposito en la funcion mostrar matriz</w:t>
+      </w:r>
+    </w:p>
+    <w:p>
+      <w:pPr>
+        <w:rPr>
+          <w:noProof/>
+        </w:rPr>
+      </w:pPr>
+      <w:r>
+        <w:rPr>
+          <w:noProof/>
+        </w:rPr>
+        <w:drawing>
+          <wp:inline distT="0" distB="0" distL="0" distR="0" wp14:anchorId="3D7240B9" wp14:editId="037DC98A">
+            <wp:extent cx="3638550" cy="1902170"/>
+            <wp:effectExtent l="0" t="0" r="0" b="3175"/>
+            <wp:docPr id="2061866692" name="Imagen 10" descr="Captura de pantalla de computadora&#10;&#10;Descripción generada automáticamente"/>
+            <wp:cNvGraphicFramePr>
+              <a:graphicFrameLocks xmlns:a="http://schemas.openxmlformats.org/drawingml/2006/main" noChangeAspect="1"/>
+            </wp:cNvGraphicFramePr>
+            <a:graphic xmlns:a="http://schemas.openxmlformats.org/drawingml/2006/main">
+              <a:graphicData uri="http://schemas.openxmlformats.org/drawingml/2006/picture">
+                <pic:pic xmlns:pic="http://schemas.openxmlformats.org/drawingml/2006/picture">
+                  <pic:nvPicPr>
+                    <pic:cNvPr id="2061866692" name="Imagen 10" descr="Captura de pantalla de computadora&#10;&#10;Descripción generada automáticamente"/>
+                    <pic:cNvPicPr/>
+                  </pic:nvPicPr>
+                  <pic:blipFill rotWithShape="1">
+                    <a:blip r:embed="rId20" cstate="print">
+                      <a:extLst>
+                        <a:ext uri="{28A0092B-C50C-407E-A947-70E740481C1C}">
+                          <a14:useLocalDpi xmlns:a14="http://schemas.microsoft.com/office/drawing/2010/main" val="0"/>
+                        </a:ext>
+                      </a:extLst>
+                    </a:blip>
+                    <a:srcRect l="22435" b="27882"/>
+                    <a:stretch/>
+                  </pic:blipFill>
+                  <pic:spPr bwMode="auto">
+                    <a:xfrm>
+                      <a:off x="0" y="0"/>
+                      <a:ext cx="3643115" cy="1904556"/>
+                    </a:xfrm>
+                    <a:prstGeom prst="rect">
+                      <a:avLst/>
+                    </a:prstGeom>
+                    <a:ln>
+                      <a:noFill/>
+                    </a:ln>
+                    <a:extLst>
+                      <a:ext uri="{53640926-AAD7-44D8-BBD7-CCE9431645EC}">
+                        <a14:shadowObscured xmlns:a14="http://schemas.microsoft.com/office/drawing/2010/main"/>
+                      </a:ext>
+                    </a:extLst>
+                  </pic:spPr>
+                </pic:pic>
+              </a:graphicData>
+            </a:graphic>
+          </wp:inline>
+        </w:drawing>
+      </w:r>
+    </w:p>
+    <w:p>
+      <w:pPr>
+        <w:rPr>
+          <w:noProof/>
+        </w:rPr>
+      </w:pPr>
+      <w:r>
+        <w:rPr>
+          <w:noProof/>
+        </w:rPr>
+        <w:lastRenderedPageBreak/>
+        <w:t>CASO2 ---&gt; erronea!!</w:t>
+      </w:r>
+    </w:p>
+    <w:p>
+      <w:pPr>
+        <w:rPr>
+          <w:noProof/>
+        </w:rPr>
+      </w:pPr>
+    </w:p>
+    <w:p>
+      <w:pPr>
+        <w:rPr>
+          <w:noProof/>
+        </w:rPr>
+      </w:pPr>
+      <w:r>
+        <w:rPr>
+          <w:noProof/>
+        </w:rPr>
+        <w:t>la funcion caso2 nos genero una fuga en la memoria y por tanto recurrimos a rediseñarla.</w:t>
+      </w:r>
+    </w:p>
+    <w:p>
+      <w:pPr>
+        <w:rPr>
+          <w:noProof/>
+        </w:rPr>
+      </w:pPr>
+      <w:r>
+        <w:rPr>
+          <w:noProof/>
+        </w:rPr>
+        <w:drawing>
+          <wp:inline distT="0" distB="0" distL="0" distR="0" wp14:anchorId="4C3BC5D1" wp14:editId="4A47D596">
+            <wp:extent cx="4943475" cy="3048000"/>
+            <wp:effectExtent l="0" t="0" r="9525" b="0"/>
+            <wp:docPr id="315667997" name="Imagen 6"/>
+            <wp:cNvGraphicFramePr>
+              <a:graphicFrameLocks xmlns:a="http://schemas.openxmlformats.org/drawingml/2006/main" noChangeAspect="1"/>
+            </wp:cNvGraphicFramePr>
+            <a:graphic xmlns:a="http://schemas.openxmlformats.org/drawingml/2006/main">
+              <a:graphicData uri="http://schemas.openxmlformats.org/drawingml/2006/picture">
+                <pic:pic xmlns:pic="http://schemas.openxmlformats.org/drawingml/2006/picture">
+                  <pic:nvPicPr>
+                    <pic:cNvPr id="315667997" name="Imagen 315667997"/>
+                    <pic:cNvPicPr/>
+                  </pic:nvPicPr>
+                  <pic:blipFill rotWithShape="1">
+                    <a:blip r:embed="rId21">
+                      <a:extLst>
+                        <a:ext uri="{28A0092B-C50C-407E-A947-70E740481C1C}">
+                          <a14:useLocalDpi xmlns:a14="http://schemas.microsoft.com/office/drawing/2010/main" val="0"/>
+                        </a:ext>
+                      </a:extLst>
+                    </a:blip>
+                    <a:srcRect l="-333" r="14082" b="5419"/>
+                    <a:stretch/>
+                  </pic:blipFill>
+                  <pic:spPr bwMode="auto">
+                    <a:xfrm>
+                      <a:off x="0" y="0"/>
+                      <a:ext cx="4943475" cy="3048000"/>
+                    </a:xfrm>
+                    <a:prstGeom prst="rect">
+                      <a:avLst/>
+                    </a:prstGeom>
+                    <a:ln>
+                      <a:noFill/>
+                    </a:ln>
+                    <a:extLst>
+                      <a:ext uri="{53640926-AAD7-44D8-BBD7-CCE9431645EC}">
+                        <a14:shadowObscured xmlns:a14="http://schemas.microsoft.com/office/drawing/2010/main"/>
+                      </a:ext>
+                    </a:extLst>
+                  </pic:spPr>
+                </pic:pic>
+              </a:graphicData>
+            </a:graphic>
+          </wp:inline>
+        </w:drawing>
+      </w:r>
+    </w:p>
+    <w:p>
+      <w:pPr>
+        <w:rPr>
+          <w:noProof/>
+        </w:rPr>
+      </w:pPr>
     </w:p>
     <w:sectPr>
       <w:pgSz w:w="11906" w:h="16838"/>
@@ -1558,11 +2659,11 @@
 </file>
 
 <file path=word/numbering.xml><?xml version="1.0" encoding="utf-8"?>
-<w:numbering xmlns:wpc="http://schemas.microsoft.com/office/word/2010/wordprocessingCanvas" xmlns:cx="http://schemas.microsoft.com/office/drawing/2014/chartex" xmlns:cx1="http://schemas.microsoft.com/office/drawing/2015/9/8/chartex" xmlns:cx2="http://schemas.microsoft.com/office/drawing/2015/10/21/chartex" xmlns:cx3="http://schemas.microsoft.com/office/drawing/2016/5/9/chartex" xmlns:cx4="http://schemas.microsoft.com/office/drawing/2016/5/10/chartex" xmlns:cx5="http://schemas.microsoft.com/office/drawing/2016/5/11/chartex" xmlns:cx6="http://schemas.microsoft.com/office/drawing/2016/5/12/chartex" xmlns:cx7="http://schemas.microsoft.com/office/drawing/2016/5/13/chartex" xmlns:cx8="http://schemas.microsoft.com/office/drawing/2016/5/14/chartex" xmlns:mc="http://schemas.openxmlformats.org/markup-compatibility/2006" xmlns:aink="http://schemas.microsoft.com/office/drawing/2016/ink" xmlns:am3d="http://schemas.microsoft.com/office/drawing/2017/model3d" xmlns:o="urn:schemas-microsoft-com:office:office" xmlns:oel="http://schemas.microsoft.com/office/2019/extlst" xmlns:r="http://schemas.openxmlformats.org/officeDocument/2006/relationships" xmlns:m="http://schemas.openxmlformats.org/officeDocument/2006/math" xmlns:v="urn:schemas-microsoft-com:vml" xmlns:wp14="http://schemas.microsoft.com/office/word/2010/wordprocessingDrawing" xmlns:wp="http://schemas.openxmlformats.org/drawingml/2006/wordprocessingDrawing" xmlns:w10="urn:schemas-microsoft-com:office:word" xmlns:w="http://schemas.openxmlformats.org/wordprocessingml/2006/main" xmlns:w14="http://schemas.microsoft.com/office/word/2010/wordml" xmlns:w15="http://schemas.microsoft.com/office/word/2012/wordml" xmlns:w16cex="http://schemas.microsoft.com/office/word/2018/wordml/cex" xmlns:w16cid="http://schemas.microsoft.com/office/word/2016/wordml/cid" xmlns:w16="http://schemas.microsoft.com/office/word/2018/wordml" xmlns:w16du="http://schemas.microsoft.com/office/word/2023/wordml/word16du" xmlns:w16sdtdh="http://schemas.microsoft.com/office/word/2020/wordml/sdtdatahash" xmlns:w16se="http://schemas.microsoft.com/office/word/2015/wordml/symex" xmlns:wpg="http://schemas.microsoft.com/office/word/2010/wordprocessingGroup" xmlns:wpi="http://schemas.microsoft.com/office/word/2010/wordprocessingInk" xmlns:wne="http://schemas.microsoft.com/office/word/2006/wordml" xmlns:wps="http://schemas.microsoft.com/office/word/2010/wordprocessingShape" mc:Ignorable="w14 w15 w16se w16cid w16 w16cex w16sdtdh w16du wp14">
+<w:numbering xmlns:wpc="http://schemas.microsoft.com/office/word/2010/wordprocessingCanvas" xmlns:cx="http://schemas.microsoft.com/office/drawing/2014/chartex" xmlns:cx1="http://schemas.microsoft.com/office/drawing/2015/9/8/chartex" xmlns:cx2="http://schemas.microsoft.com/office/drawing/2015/10/21/chartex" xmlns:cx3="http://schemas.microsoft.com/office/drawing/2016/5/9/chartex" xmlns:cx4="http://schemas.microsoft.com/office/drawing/2016/5/10/chartex" xmlns:cx5="http://schemas.microsoft.com/office/drawing/2016/5/11/chartex" xmlns:cx6="http://schemas.microsoft.com/office/drawing/2016/5/12/chartex" xmlns:cx7="http://schemas.microsoft.com/office/drawing/2016/5/13/chartex" xmlns:cx8="http://schemas.microsoft.com/office/drawing/2016/5/14/chartex" xmlns:mc="http://schemas.openxmlformats.org/markup-compatibility/2006" xmlns:aink="http://schemas.microsoft.com/office/drawing/2016/ink" xmlns:am3d="http://schemas.microsoft.com/office/drawing/2017/model3d" xmlns:o="urn:schemas-microsoft-com:office:office" xmlns:oel="http://schemas.microsoft.com/office/2019/extlst" xmlns:r="http://schemas.openxmlformats.org/officeDocument/2006/relationships" xmlns:m="http://schemas.openxmlformats.org/officeDocument/2006/math" xmlns:v="urn:schemas-microsoft-com:vml" xmlns:wp14="http://schemas.microsoft.com/office/word/2010/wordprocessingDrawing" xmlns:wp="http://schemas.openxmlformats.org/drawingml/2006/wordprocessingDrawing" xmlns:w10="urn:schemas-microsoft-com:office:word" xmlns:w="http://schemas.openxmlformats.org/wordprocessingml/2006/main" xmlns:w14="http://schemas.microsoft.com/office/word/2010/wordml" xmlns:w15="http://schemas.microsoft.com/office/word/2012/wordml" xmlns:w16cex="http://schemas.microsoft.com/office/word/2018/wordml/cex" xmlns:w16cid="http://schemas.microsoft.com/office/word/2016/wordml/cid" xmlns:w16="http://schemas.microsoft.com/office/word/2018/wordml" xmlns:w16sdtdh="http://schemas.microsoft.com/office/word/2020/wordml/sdtdatahash" xmlns:w16se="http://schemas.microsoft.com/office/word/2015/wordml/symex" xmlns:wpg="http://schemas.microsoft.com/office/word/2010/wordprocessingGroup" xmlns:wpi="http://schemas.microsoft.com/office/word/2010/wordprocessingInk" xmlns:wne="http://schemas.microsoft.com/office/word/2006/wordml" xmlns:wps="http://schemas.microsoft.com/office/word/2010/wordprocessingShape" mc:Ignorable="w14 w15 w16se w16cid w16 w16cex w16sdtdh wp14">
   <w:abstractNum w:abstractNumId="0" w15:restartNumberingAfterBreak="0">
     <w:nsid w:val="1173129B"/>
     <w:multiLevelType w:val="hybridMultilevel"/>
-    <w:tmpl w:val="C6C61810"/>
+    <w:tmpl w:val="3C7A9A3A"/>
     <w:lvl w:ilvl="0" w:tplc="240A0001">
       <w:start w:val="1"/>
       <w:numFmt w:val="bullet"/>
@@ -3624,7 +4725,7 @@
 </file>
 
 <file path=word/styles.xml><?xml version="1.0" encoding="utf-8"?>
-<w:styles xmlns:mc="http://schemas.openxmlformats.org/markup-compatibility/2006" xmlns:r="http://schemas.openxmlformats.org/officeDocument/2006/relationships" xmlns:w="http://schemas.openxmlformats.org/wordprocessingml/2006/main" xmlns:w14="http://schemas.microsoft.com/office/word/2010/wordml" xmlns:w15="http://schemas.microsoft.com/office/word/2012/wordml" xmlns:w16cex="http://schemas.microsoft.com/office/word/2018/wordml/cex" xmlns:w16cid="http://schemas.microsoft.com/office/word/2016/wordml/cid" xmlns:w16="http://schemas.microsoft.com/office/word/2018/wordml" xmlns:w16du="http://schemas.microsoft.com/office/word/2023/wordml/word16du" xmlns:w16sdtdh="http://schemas.microsoft.com/office/word/2020/wordml/sdtdatahash" xmlns:w16se="http://schemas.microsoft.com/office/word/2015/wordml/symex" mc:Ignorable="w14 w15 w16se w16cid w16 w16cex w16sdtdh w16du">
+<w:styles xmlns:mc="http://schemas.openxmlformats.org/markup-compatibility/2006" xmlns:r="http://schemas.openxmlformats.org/officeDocument/2006/relationships" xmlns:w="http://schemas.openxmlformats.org/wordprocessingml/2006/main" xmlns:w14="http://schemas.microsoft.com/office/word/2010/wordml" xmlns:w15="http://schemas.microsoft.com/office/word/2012/wordml" xmlns:w16cex="http://schemas.microsoft.com/office/word/2018/wordml/cex" xmlns:w16cid="http://schemas.microsoft.com/office/word/2016/wordml/cid" xmlns:w16="http://schemas.microsoft.com/office/word/2018/wordml" xmlns:w16sdtdh="http://schemas.microsoft.com/office/word/2020/wordml/sdtdatahash" xmlns:w16se="http://schemas.microsoft.com/office/word/2015/wordml/symex" mc:Ignorable="w14 w15 w16se w16cid w16 w16cex w16sdtdh">
   <w:docDefaults>
     <w:rPrDefault>
       <w:rPr>

</xml_diff>